<commit_message>
First session notes update
</commit_message>
<xml_diff>
--- a/Draft/Session 1 notes.docx
+++ b/Draft/Session 1 notes.docx
@@ -297,15 +297,18 @@
           <w14:ligatures w14:val="none"/>
         </w:rPr>
       </w:pPr>
-      <w:r>
-        <w:rPr>
-          <w:rFonts w:ascii="Calibri" w:eastAsia="Times New Roman" w:hAnsi="Calibri" w:cs="Calibri"/>
-          <w:kern w:val="0"/>
-          <w:lang w:eastAsia="en-AU"/>
-          <w14:ligatures w14:val="none"/>
-        </w:rPr>
-        <w:t>Population data</w:t>
-      </w:r>
+      <w:hyperlink r:id="rId9" w:history="1">
+        <w:r>
+          <w:rPr>
+            <w:rStyle w:val="Hyperlink"/>
+            <w:rFonts w:ascii="Calibri" w:eastAsia="Times New Roman" w:hAnsi="Calibri" w:cs="Calibri"/>
+            <w:kern w:val="0"/>
+            <w:lang w:eastAsia="en-AU"/>
+            <w14:ligatures w14:val="none"/>
+          </w:rPr>
+          <w:t>https://developer.proptrack.com.au/docs/apis/home</w:t>
+        </w:r>
+      </w:hyperlink>
     </w:p>
     <w:p>
       <w:pPr>
@@ -322,6 +325,47 @@
           <w14:ligatures w14:val="none"/>
         </w:rPr>
       </w:pPr>
+    </w:p>
+    <w:p>
+      <w:pPr>
+        <w:numPr>
+          <w:ilvl w:val="1"/>
+          <w:numId w:val="2"/>
+        </w:numPr>
+        <w:spacing w:after="0" w:line="240" w:lineRule="auto"/>
+        <w:textAlignment w:val="center"/>
+        <w:rPr>
+          <w:rFonts w:ascii="Calibri" w:eastAsia="Times New Roman" w:hAnsi="Calibri" w:cs="Calibri"/>
+          <w:kern w:val="0"/>
+          <w:lang w:eastAsia="en-AU"/>
+          <w14:ligatures w14:val="none"/>
+        </w:rPr>
+      </w:pPr>
+      <w:r>
+        <w:rPr>
+          <w:rFonts w:ascii="Calibri" w:eastAsia="Times New Roman" w:hAnsi="Calibri" w:cs="Calibri"/>
+          <w:kern w:val="0"/>
+          <w:lang w:eastAsia="en-AU"/>
+          <w14:ligatures w14:val="none"/>
+        </w:rPr>
+        <w:t>Population data</w:t>
+      </w:r>
+    </w:p>
+    <w:p>
+      <w:pPr>
+        <w:numPr>
+          <w:ilvl w:val="1"/>
+          <w:numId w:val="2"/>
+        </w:numPr>
+        <w:spacing w:after="0" w:line="240" w:lineRule="auto"/>
+        <w:textAlignment w:val="center"/>
+        <w:rPr>
+          <w:rFonts w:ascii="Calibri" w:eastAsia="Times New Roman" w:hAnsi="Calibri" w:cs="Calibri"/>
+          <w:kern w:val="0"/>
+          <w:lang w:eastAsia="en-AU"/>
+          <w14:ligatures w14:val="none"/>
+        </w:rPr>
+      </w:pPr>
       <w:r>
         <w:rPr>
           <w:rFonts w:ascii="Calibri" w:eastAsia="Times New Roman" w:hAnsi="Calibri" w:cs="Calibri"/>
@@ -431,7 +475,7 @@
         </w:rPr>
         <w:t xml:space="preserve">ABS population </w:t>
       </w:r>
-      <w:hyperlink r:id="rId9" w:history="1">
+      <w:hyperlink r:id="rId10" w:history="1">
         <w:r>
           <w:rPr>
             <w:rFonts w:ascii="Calibri" w:eastAsia="Times New Roman" w:hAnsi="Calibri" w:cs="Calibri"/>
@@ -467,19 +511,8 @@
           <w:lang w:eastAsia="en-AU"/>
           <w14:ligatures w14:val="none"/>
         </w:rPr>
-        <w:t xml:space="preserve">Victoria phasing out </w:t>
-      </w:r>
-      <w:proofErr w:type="gramStart"/>
-      <w:r>
-        <w:rPr>
-          <w:rFonts w:ascii="Calibri" w:eastAsia="Times New Roman" w:hAnsi="Calibri" w:cs="Calibri"/>
-          <w:kern w:val="0"/>
-          <w:lang w:eastAsia="en-AU"/>
-          <w14:ligatures w14:val="none"/>
-        </w:rPr>
-        <w:t>gas</w:t>
-      </w:r>
-      <w:proofErr w:type="gramEnd"/>
+        <w:t>Victoria phasing out gas</w:t>
+      </w:r>
     </w:p>
     <w:p>
       <w:pPr>
@@ -521,7 +554,7 @@
           <w14:ligatures w14:val="none"/>
         </w:rPr>
       </w:pPr>
-      <w:hyperlink r:id="rId10" w:history="1">
+      <w:hyperlink r:id="rId11" w:history="1">
         <w:r>
           <w:rPr>
             <w:rFonts w:ascii="Calibri" w:eastAsia="Times New Roman" w:hAnsi="Calibri" w:cs="Calibri"/>
@@ -559,7 +592,7 @@
           <w14:ligatures w14:val="none"/>
         </w:rPr>
       </w:pPr>
-      <w:hyperlink r:id="rId11" w:history="1">
+      <w:hyperlink r:id="rId12" w:history="1">
         <w:r>
           <w:rPr>
             <w:rFonts w:ascii="Calibri" w:eastAsia="Times New Roman" w:hAnsi="Calibri" w:cs="Calibri"/>
@@ -843,6 +876,7 @@
           <w:lang w:eastAsia="en-AU"/>
           <w14:ligatures w14:val="none"/>
         </w:rPr>
+        <w:lastRenderedPageBreak/>
         <w:t> </w:t>
       </w:r>
     </w:p>
@@ -890,7 +924,6 @@
           <w:lang w:eastAsia="en-AU"/>
           <w14:ligatures w14:val="none"/>
         </w:rPr>
-        <w:lastRenderedPageBreak/>
         <w:t>Host of repo - Lewis</w:t>
       </w:r>
     </w:p>
@@ -1090,7 +1123,7 @@
           <w14:ligatures w14:val="none"/>
         </w:rPr>
       </w:pPr>
-      <w:hyperlink r:id="rId12" w:history="1">
+      <w:hyperlink r:id="rId13" w:history="1">
         <w:r>
           <w:rPr>
             <w:rFonts w:ascii="Slack-Lato" w:eastAsia="Times New Roman" w:hAnsi="Slack-Lato" w:cs="Calibri"/>
@@ -1157,7 +1190,7 @@
           <w14:ligatures w14:val="none"/>
         </w:rPr>
       </w:pPr>
-      <w:hyperlink r:id="rId13" w:history="1">
+      <w:hyperlink r:id="rId14" w:history="1">
         <w:r>
           <w:rPr>
             <w:rFonts w:ascii="Slack-Lato" w:eastAsia="Times New Roman" w:hAnsi="Slack-Lato" w:cs="Calibri"/>
@@ -2066,7 +2099,6 @@
     <w:name w:val="Hyperlink"/>
     <w:basedOn w:val="DefaultParagraphFont"/>
     <w:uiPriority w:val="99"/>
-    <w:semiHidden/>
     <w:unhideWhenUsed/>
     <w:rsid w:val="00130DC1"/>
     <w:rPr>
@@ -2084,6 +2116,18 @@
     <w:rPr>
       <w:i/>
       <w:iCs/>
+    </w:rPr>
+  </w:style>
+  <w:style w:type="character" w:styleId="UnresolvedMention">
+    <w:name w:val="Unresolved Mention"/>
+    <w:basedOn w:val="DefaultParagraphFont"/>
+    <w:uiPriority w:val="99"/>
+    <w:semiHidden/>
+    <w:unhideWhenUsed/>
+    <w:rsid w:val="00BB38B3"/>
+    <w:rPr>
+      <w:color w:val="605E5C"/>
+      <w:shd w:val="clear" w:color="auto" w:fill="E1DFDD"/>
     </w:rPr>
   </w:style>
 </w:styles>

</xml_diff>